<commit_message>
My skills are improving!
</commit_message>
<xml_diff>
--- a/I am Jesse Dachyshyn.docx
+++ b/I am Jesse Dachyshyn.docx
@@ -16,7 +16,41 @@
           <w:sz w:val="36"/>
           <w:szCs w:val="36"/>
         </w:rPr>
-        <w:t>I am Jesse Dachyshyn!</w:t>
+        <w:t xml:space="preserve">I am Jesse </w:t>
+      </w:r>
+      <w:proofErr w:type="spellStart"/>
+      <w:r>
+        <w:rPr>
+          <w:rFonts w:ascii="Baskerville Old Face" w:hAnsi="Baskerville Old Face"/>
+          <w:sz w:val="36"/>
+          <w:szCs w:val="36"/>
+        </w:rPr>
+        <w:t>Dachyshyn</w:t>
+      </w:r>
+      <w:proofErr w:type="spellEnd"/>
+      <w:r>
+        <w:rPr>
+          <w:rFonts w:ascii="Baskerville Old Face" w:hAnsi="Baskerville Old Face"/>
+          <w:sz w:val="36"/>
+          <w:szCs w:val="36"/>
+        </w:rPr>
+        <w:t>!</w:t>
+      </w:r>
+      <w:r>
+        <w:rPr>
+          <w:rFonts w:ascii="Baskerville Old Face" w:hAnsi="Baskerville Old Face"/>
+          <w:sz w:val="36"/>
+          <w:szCs w:val="36"/>
+        </w:rPr>
+        <w:t xml:space="preserve"> My skills are expanding!</w:t>
+      </w:r>
+      <w:r>
+        <w:rPr>
+          <w:rFonts w:ascii="Baskerville Old Face" w:hAnsi="Baskerville Old Face"/>
+          <w:sz w:val="36"/>
+          <w:szCs w:val="36"/>
+        </w:rPr>
+        <w:t xml:space="preserve"> I am confused about a few things though!</w:t>
       </w:r>
       <w:bookmarkStart w:id="0" w:name="_GoBack"/>
       <w:bookmarkEnd w:id="0"/>

</xml_diff>

<commit_message>
Data cleanup on aisle 3!
</commit_message>
<xml_diff>
--- a/I am Jesse Dachyshyn.docx
+++ b/I am Jesse Dachyshyn.docx
@@ -16,41 +16,7 @@
           <w:sz w:val="36"/>
           <w:szCs w:val="36"/>
         </w:rPr>
-        <w:t xml:space="preserve">I am Jesse </w:t>
-      </w:r>
-      <w:proofErr w:type="spellStart"/>
-      <w:r>
-        <w:rPr>
-          <w:rFonts w:ascii="Baskerville Old Face" w:hAnsi="Baskerville Old Face"/>
-          <w:sz w:val="36"/>
-          <w:szCs w:val="36"/>
-        </w:rPr>
-        <w:t>Dachyshyn</w:t>
-      </w:r>
-      <w:proofErr w:type="spellEnd"/>
-      <w:r>
-        <w:rPr>
-          <w:rFonts w:ascii="Baskerville Old Face" w:hAnsi="Baskerville Old Face"/>
-          <w:sz w:val="36"/>
-          <w:szCs w:val="36"/>
-        </w:rPr>
-        <w:t>!</w:t>
-      </w:r>
-      <w:r>
-        <w:rPr>
-          <w:rFonts w:ascii="Baskerville Old Face" w:hAnsi="Baskerville Old Face"/>
-          <w:sz w:val="36"/>
-          <w:szCs w:val="36"/>
-        </w:rPr>
-        <w:t xml:space="preserve"> My skills are expanding!</w:t>
-      </w:r>
-      <w:r>
-        <w:rPr>
-          <w:rFonts w:ascii="Baskerville Old Face" w:hAnsi="Baskerville Old Face"/>
-          <w:sz w:val="36"/>
-          <w:szCs w:val="36"/>
-        </w:rPr>
-        <w:t xml:space="preserve"> I am confused about a few things though!</w:t>
+        <w:t>Data cleanup on aisle 3!</w:t>
       </w:r>
       <w:bookmarkStart w:id="0" w:name="_GoBack"/>
       <w:bookmarkEnd w:id="0"/>

</xml_diff>

<commit_message>
All available staff to aisle 3!
</commit_message>
<xml_diff>
--- a/I am Jesse Dachyshyn.docx
+++ b/I am Jesse Dachyshyn.docx
@@ -18,7 +18,23 @@
         </w:rPr>
         <w:t>Data cleanup on aisle 3!</w:t>
       </w:r>
+      <w:r>
+        <w:rPr>
+          <w:rFonts w:ascii="Baskerville Old Face" w:hAnsi="Baskerville Old Face"/>
+          <w:sz w:val="36"/>
+          <w:szCs w:val="36"/>
+        </w:rPr>
+        <w:t xml:space="preserve"> </w:t>
+      </w:r>
       <w:bookmarkStart w:id="0" w:name="_GoBack"/>
+      <w:r>
+        <w:rPr>
+          <w:rFonts w:ascii="Baskerville Old Face" w:hAnsi="Baskerville Old Face"/>
+          <w:sz w:val="36"/>
+          <w:szCs w:val="36"/>
+        </w:rPr>
+        <w:t>All available staff to aisle 3!</w:t>
+      </w:r>
       <w:bookmarkEnd w:id="0"/>
     </w:p>
     <w:sectPr>

</xml_diff>

<commit_message>
I like data cleanup because it doesn’t involve chemicals!
</commit_message>
<xml_diff>
--- a/I am Jesse Dachyshyn.docx
+++ b/I am Jesse Dachyshyn.docx
@@ -16,25 +16,9 @@
           <w:sz w:val="36"/>
           <w:szCs w:val="36"/>
         </w:rPr>
-        <w:t>Data cleanup on aisle 3!</w:t>
-      </w:r>
-      <w:r>
-        <w:rPr>
-          <w:rFonts w:ascii="Baskerville Old Face" w:hAnsi="Baskerville Old Face"/>
-          <w:sz w:val="36"/>
-          <w:szCs w:val="36"/>
-        </w:rPr>
-        <w:t xml:space="preserve"> </w:t>
+        <w:t>I like data cleanup because it doesn’t involve chemicals!</w:t>
       </w:r>
       <w:bookmarkStart w:id="0" w:name="_GoBack"/>
-      <w:r>
-        <w:rPr>
-          <w:rFonts w:ascii="Baskerville Old Face" w:hAnsi="Baskerville Old Face"/>
-          <w:sz w:val="36"/>
-          <w:szCs w:val="36"/>
-        </w:rPr>
-        <w:t>All available staff to aisle 3!</w:t>
-      </w:r>
       <w:bookmarkEnd w:id="0"/>
     </w:p>
     <w:sectPr>

</xml_diff>